<commit_message>
edit chapter 2 docx
</commit_message>
<xml_diff>
--- a/draft/chapter2.docx
+++ b/draft/chapter2.docx
@@ -71,7 +71,7 @@
         <w:t>한번도</w:t>
       </w:r>
       <w:r>
-        <w:t xml:space="preserve"> 배운 적 없는 언어를 배우는 것은 어렵다. 사람이 새로운 언어를 배우려면 단어도 외워야 하고, 문법도 공부해야 하고, 책도 많이 읽어야 한다. 언어 능력은 하루 아침에 습득할 수 없다. 시간이 오래 걸린다. 하지만 한번 배워두면 머리 속에 오래 남고 그 언어로 된 만화책을 읽든 소설을 읽든 뉴스를 보든 상관없이 활용할 수 있다. 즉 우리는 어렸을 떄부터 많은 단어를 듣고 쓰고 읽고 말하면서 언어 능력을 취득했고, 그 능력은 언어가 필요한 곳이라면 </w:t>
+        <w:t xml:space="preserve"> 배운 적 없는 언어를 배우는 것은 어렵다. 사람이 새로운 언어를 배우려면 단어도 외워야 하고, 문법도 공부해야 하고, 책도 많이 읽어야 한다. 언어 능력은 하루 아침에 습득할 수 없다. 시간이 오래 걸린다. 하지만 한번 배워두면 머리 속에 오래 남고 그 언어로 된 만화책을 읽든 소설을 읽든 뉴스를 보든 상관없이 활용할 수 있다. 즉 우리는 어렸을 때부터 많은 단어를 듣고 쓰고 읽고 말하면서 언어 능력을 취득했고, 그 능력은 언어가 필요한 곳이라면 </w:t>
       </w:r>
       <w:r>
         <w:rPr>
@@ -112,16 +112,20 @@
     </w:p>
     <w:p>
       <w:r>
-        <w:t xml:space="preserve">RNN 구조의 언어 모델부터는 문맥을 이해할 수 있는 능력을 가진 언어 모델이다. 그런데 RNN의 특성 상 크게 두 가지 문제점이 있다. 하나는 장기 의존성(Long-Term Dependency) 문제이다. RNN은 기본적으로 출력을 그 다음의 입력으로 넣는 Auto-Regressive한 특성을 가지고 있기 때문에 그 과정이 반복되면 될수록 앞에서 입력됐던 단어에 대한 기억은 점점 희미해지게 된다. 또 다른 문제는 하나의 은닉 벡터가 모든 정보를 담는다는 것이다. RNN의 Auto-Regressive한 특성 </w:t>
+        <w:t xml:space="preserve">RNN 구조의 언어 모델부터는 문맥을 이해할 수 있는 능력을 가진 언어 모델이다. 그런데 RNN의 특성 상 크게 두 가지 문제점이 있다. 하나는 장기 의존성(Long-Term Dependency) 문제이다. RNN은 기본적으로 이전의 출력을 그 다음의 입력으로 넣는 Auto-Regressive한 특성을 가지고 있기 때문에 그 과정이 반복되면 될수록 앞에서 입력됐던 단어에 대한 기억은 점점 희미해지게 된다. 또 다른 문제는 하나의 은닉 벡터가 모든 정보를 </w:t>
+      </w:r>
+      <w:r>
+        <w:rPr>
+          <w:rFonts w:hint="eastAsia"/>
+        </w:rPr>
+        <w:t>담는다는</w:t>
+      </w:r>
+      <w:r>
+        <w:t xml:space="preserve"> 것이다. RNN의 Auto-Regressive한 </w:t>
       </w:r>
       <w:r>
         <w:lastRenderedPageBreak/>
-        <w:t>때문에 은닉 벡터는 모든 단어를 하나의 은닉 벡터에 표현하려고 한다.</w:t>
-      </w:r>
-    </w:p>
-    <w:p>
-      <w:r>
-        <w:t>[RNN의 Auto-Regressive한 특징]</w:t>
+        <w:t>특성 때문에 은닉 벡터는 모든 단어를 하나의 은닉 벡터에 표현하려고 한다.</w:t>
       </w:r>
     </w:p>
     <w:p/>
@@ -138,7 +142,13 @@
     </w:p>
     <w:p>
       <w:r>
-        <w:t>chapter2/img1</w:t>
+        <w:rPr>
+          <w:rFonts w:hint="eastAsia"/>
+        </w:rPr>
+        <w:t>그림</w:t>
+      </w:r>
+      <w:r>
+        <w:t>1</w:t>
       </w:r>
     </w:p>
     <w:p>
@@ -190,7 +200,13 @@
     </w:p>
     <w:p>
       <w:r>
-        <w:t>chapter2/img2</w:t>
+        <w:rPr>
+          <w:rFonts w:hint="eastAsia"/>
+        </w:rPr>
+        <w:t>그림</w:t>
+      </w:r>
+      <w:r>
+        <w:t>2</w:t>
       </w:r>
     </w:p>
     <w:p>
@@ -206,8 +222,11 @@
     <w:p/>
     <w:p>
       <w:r>
+        <w:t xml:space="preserve">Seq2Seq 구조의 모델이 훌륭한 번역기로 학습되려면 [그림2]의 encoded vector가 입력문장의 모든 단어를 표현하고 있어야 한다. 짧은 문장을 번역할 때는 번역할 문장의 정보를 encoded </w:t>
+      </w:r>
+      <w:r>
         <w:lastRenderedPageBreak/>
-        <w:t>Seq2Seq 구조의 모델이 훌륭한 번역기로 학습되려면 [그림2]의 encoded가 입력문장의 모든 단어를 표현하고 있어야 한다. 짧은 문장에서는 가능할지 모르겠지만 문장이 길수록 힘들어질 것이란 것을 직관적으로 이해할 수 있다.</w:t>
+        <w:t>vector에 충분히 담을 수 있지만 긴 문장에 대한 번역을 진행할 때는 encoded vector의 크기가 고정돼 있기 때문에 짧은 문장보다 정보를 잘 표현할 수 없게 된다. 이러한 장기 의존성 문제를 해결하기 위해 고안된 방법이 어탠션 매커니즘이다.</w:t>
       </w:r>
     </w:p>
     <w:p/>
@@ -258,7 +277,13 @@
     </w:p>
     <w:p>
       <w:r>
-        <w:t>chapter2/img3</w:t>
+        <w:rPr>
+          <w:rFonts w:hint="eastAsia"/>
+        </w:rPr>
+        <w:t>그림</w:t>
+      </w:r>
+      <w:r>
+        <w:t>3</w:t>
       </w:r>
     </w:p>
     <w:p>
@@ -280,7 +305,7 @@
         <w:t>디코더에서</w:t>
       </w:r>
       <w:r>
-        <w:t xml:space="preserve"> 번역 단어를 하나 하나 출력할 때마다 어텐션 가중치를 추가해주는데, 이 어텐션 가중치는 인코더의 output 정보를 통해서 계산된다. [그림2]와 [그림3]을 비교해보자. [그림2]에서 디코더를 연산할 때 인코더의 은닉 스테이트 값만 들어간다. 하지만 [그림3]에서는 인코더의 값에서 중요한 부분을 가중치를 주는 부분이 추가됐다. 그 가중치를 통해서 컨텍스트 벡터를 만들었고 컨텍스트 벡터와 인코더의 아웃풋을 이용해서 어탠션이 적용된 백터(attention-applied vector)를 만들었다. 이 벡터를 디코더에서 이용하게 된다. 어텐션 네트워크에 대한 자세한 구조는 다음 절</w:t>
+        <w:t xml:space="preserve"> 번역 단어를 하나 하나 출력할 때마다 어텐션 가중치를 추가해주는데, 이 어텐션 가중치는 인코더의 output 정보를 통해서 계산된다. [그림2]와 [그림3]을 비교해보자. [그림2]에서 디코더를 연산할 때 인코더의 은닉 스테이트 값만 들어간다. 하지만 [그림3]에서는 인코더의 값에서 중요한 부분에 가중치를 주는 부분이 추가됐다. 그 가중치를 통해서 컨텍스트 벡터를 만들었고 컨텍스트 벡터와 인코더의 아웃풋을 이용해서 어탠션이 적용된 백터(attention-applied vector)를 만들었다. 이 벡터를 디코더에서 이용하게 된다. 어텐션 네트워크에 대한 자세한 구조는 다음 절</w:t>
       </w:r>
       <w:r>
         <w:lastRenderedPageBreak/>
@@ -313,7 +338,7 @@
         <w:t>이번</w:t>
       </w:r>
       <w:r>
-        <w:t xml:space="preserve"> 절에서는 어텐션에 대한 구체적인 이야기를 해보려고 한다. 어텐션을 공부할 때 이해해야 하는 쿼리, 키, 벨류(Query, Key, Value)가 무엇인지 그리고 그것을 이용해서 어떻게 어탠션을 구현할 수 있는지 알아보자.</w:t>
+        <w:t xml:space="preserve"> 절에서는 어텐션에 대한 구체적인 이야기를 해보려고 한다. 어텐션을 공부할 때 이해해야 하는 쿼리, 키, 값(Query, Key, Value)가 무엇인지 그리고 그것을 이용해서 어떻게 어탠션을 구현할 수 있는지 알아보자.</w:t>
       </w:r>
     </w:p>
     <w:p/>
@@ -387,7 +412,13 @@
     </w:p>
     <w:p>
       <w:r>
-        <w:t>chapter2/img4</w:t>
+        <w:rPr>
+          <w:rFonts w:hint="eastAsia"/>
+        </w:rPr>
+        <w:t>그림</w:t>
+      </w:r>
+      <w:r>
+        <w:t>4</w:t>
       </w:r>
     </w:p>
     <w:p>
@@ -421,12 +452,18 @@
     </w:p>
     <w:p>
       <w:r>
-        <w:t>chapter2/img5</w:t>
-      </w:r>
-    </w:p>
-    <w:p>
-      <w:r>
-        <w:t>[그림5: 단어 키-밸류]</w:t>
+        <w:rPr>
+          <w:rFonts w:hint="eastAsia"/>
+        </w:rPr>
+        <w:t>그림</w:t>
+      </w:r>
+      <w:r>
+        <w:t>5</w:t>
+      </w:r>
+    </w:p>
+    <w:p>
+      <w:r>
+        <w:t>[그림5: 단어 키-값]</w:t>
       </w:r>
     </w:p>
     <w:p>
@@ -440,10 +477,10 @@
         <w:rPr>
           <w:rFonts w:hint="eastAsia"/>
         </w:rPr>
-        <w:t>이렇게</w:t>
-      </w:r>
-      <w:r>
-        <w:t xml:space="preserve"> 저렇게 조합하여 윤우아빠는 드디어 외국인이 원하는 그림을 머리속으로 그려낸다.</w:t>
+        <w:t>몇</w:t>
+      </w:r>
+      <w:r>
+        <w:t xml:space="preserve"> 개 알아들은 단어들을 조합해서 윤우아빠는 드디어 외국인이 원하는 그림을 머리속으로 그려낸다.</w:t>
       </w:r>
     </w:p>
     <w:p/>
@@ -454,7 +491,13 @@
     </w:p>
     <w:p>
       <w:r>
-        <w:t>chapter2/img6</w:t>
+        <w:rPr>
+          <w:rFonts w:hint="eastAsia"/>
+        </w:rPr>
+        <w:t>그림</w:t>
+      </w:r>
+      <w:r>
+        <w:t>6</w:t>
       </w:r>
     </w:p>
     <w:p>
@@ -476,7 +519,7 @@
         <w:t>이것이</w:t>
       </w:r>
       <w:r>
-        <w:t xml:space="preserve"> 쿼리, 키, 밸류의 기본적인 개념이다. 쿼리는 외국인이 말한 문장에서 들은 몇 개의 단어들(N-Tower, go, bus, where)이다. 그리고 윤우아빠가 외우고 있는 영어-한국어 단어가 각각 키, 밸류이다. 문법을 모르는 윤우아빠는 자기가 들은 몇 개의 단어만을 조합해서 상황을 판단해야 하는데, 최대한 자기가 이미 알고 있는 것과 유사한 조합으로 상황을 이해하려고 노력하게 된다.</w:t>
+        <w:t xml:space="preserve"> 쿼리, 키, 값의 기본적인 개념이다. 쿼리는 외국인이 말한 문장에서 들은 몇 개의 단어들(N-Tower, go, bus, where)이다. 그리고 윤우아빠가 외우고 있는 영어-한국어 단어가 각각 키, 값류이다. 문법을 모르는 윤우아빠는 자기가 들은 몇 개의 단어만을 조합해서 상황을 판단해야 하는데, 최대한 자기가 이미 알고 있는 것과 유사한 조합으로 상황을 이해하려고 노력하게 된다.</w:t>
       </w:r>
     </w:p>
     <w:p/>
@@ -487,7 +530,13 @@
     </w:p>
     <w:p>
       <w:r>
-        <w:t>chapter2/img7</w:t>
+        <w:rPr>
+          <w:rFonts w:hint="eastAsia"/>
+        </w:rPr>
+        <w:t>그림</w:t>
+      </w:r>
+      <w:r>
+        <w:t>7</w:t>
       </w:r>
     </w:p>
     <w:p>
@@ -503,49 +552,145 @@
     <w:p/>
     <w:p>
       <w:r>
+        <w:t>[그림7]을 보면 리스닝한 영어 단어마다 연상되는 영어 단어를 확률적으로 매칭했고, 윤우아빠는 그 모든 결과를 조합해서 드디어 그 상황(컨택스트)를 이해했다. 다음 절에서는 어탠션 매커니즘을 조금 더 수학적으로 접근해서 실제로 어탠션을 계산하는 방법을 알아보자.</w:t>
+      </w:r>
+    </w:p>
+    <w:p/>
+    <w:p>
+      <w:r>
+        <w:t>2.3.2. 어텐션 계산해보기</w:t>
+      </w:r>
+    </w:p>
+    <w:p>
+      <w:r>
+        <w:rPr>
+          <w:rFonts w:hint="eastAsia"/>
+        </w:rPr>
+        <w:t>앞</w:t>
+      </w:r>
+      <w:r>
+        <w:t xml:space="preserve"> 절에서 예시를 통해 어텐션을 이해해봤다. 그런데 이 책에서는 AI를 기숙적인 관점에서 공부하고 있기 때문에 조금 더 구체적인 이해를 해야한다. 어텐션을 한마디로 표현하면 내가 찾고자 하는 것을(쿼리) 내가 아는 지식(키,값)을 이용해서 찾아내는 것이다. 쿼리, 키, 값이 어텐션에서 어떻게 계산되는지 알아보자.</w:t>
+      </w:r>
+    </w:p>
+    <w:p/>
+    <w:p>
+      <w:r>
+        <w:rPr>
+          <w:rFonts w:hint="eastAsia"/>
+        </w:rPr>
+        <w:t>어텐션을</w:t>
+      </w:r>
+      <w:r>
+        <w:t xml:space="preserve"> 구하는 과정은 쿼리와 키의 유사도를 구하는 과정이 핵심이다. 쿼리와 키의 유사도를 구한 후 그 유사도에 Softmax 등을 취해서 합이 1인 비율로 바꿔주는 것이다. [그림7]에서 예시로 사용된 확률 값이 사실은 Softmax를 이용해서 만들어진 값이라고 이해하면 된다. </w:t>
+      </w:r>
+    </w:p>
+    <w:p/>
+    <w:p>
+      <w:r>
+        <w:t>&lt;수식 시작&gt;</w:t>
+      </w:r>
+    </w:p>
+    <w:p>
+      <w:r>
+        <w:rPr>
+          <w:rFonts w:hint="eastAsia"/>
+        </w:rPr>
+        <w:t>수식</w:t>
+      </w:r>
+      <w:r>
+        <w:t>1</w:t>
+      </w:r>
+    </w:p>
+    <w:p>
+      <w:r>
+        <w:rPr>
+          <w:rFonts w:hint="eastAsia"/>
+        </w:rPr>
+        <w:t>유사도</w:t>
+      </w:r>
+      <w:r>
+        <w:t>(쿼리, 키) = qk</w:t>
+      </w:r>
+    </w:p>
+    <w:p>
+      <w:r>
+        <w:t>weight = softmax(qk)</w:t>
+      </w:r>
+    </w:p>
+    <w:p>
+      <w:r>
+        <w:t>context = weight * 값</w:t>
+      </w:r>
+    </w:p>
+    <w:p>
+      <w:r>
+        <w:t>&lt;수식 끝&gt;</w:t>
+      </w:r>
+    </w:p>
+    <w:p/>
+    <w:p>
+      <w:r>
+        <w:t>[수식1]에서 쿼리는 디코더의 입력이다. 키는 인코더 RNN의 아웃풋을 사용하고, 값의 경우는 키와 같은 값을 사용한다. 유사도를 이용해서 qk를 만들고 softmax 함수를 이용해서 weight을 만든다. 여기까지가 어텐션을 만드는 과정이다. 이렇게 만든 weight을 값에 곱해주는 과정이 어텐션을 적용하는 과정이 되고 그 결과를 context라고 한다. 유사도를 구하는데 사용하는 함수는 [표1]을 참고하라.</w:t>
+      </w:r>
+    </w:p>
+    <w:p/>
+    <w:p>
+      <w:r>
+        <w:t>&lt;표 시작&gt;</w:t>
+      </w:r>
+    </w:p>
+    <w:p>
+      <w:r>
+        <w:rPr>
+          <w:rFonts w:hint="eastAsia"/>
+        </w:rPr>
         <w:lastRenderedPageBreak/>
-        <w:t>[그림7]을 보면 리스닝한 영어 단어마다 연상되는 영어 단어를 확률적으로 매칭했고, 윤우아빠는 그 모든 결과를 조합해서 드디어 그 상황(컨택스트)를 이해했다.</w:t>
-      </w:r>
-    </w:p>
-    <w:p/>
-    <w:p>
-      <w:r>
-        <w:rPr>
-          <w:rFonts w:hint="eastAsia"/>
-        </w:rPr>
-        <w:t>익숙한</w:t>
-      </w:r>
-      <w:r>
-        <w:t xml:space="preserve"> 생활 속 예시로 쿼리, 키, 밸류를 설명했으니 코드와 함꼐 이해해보자. 코드를 설명하면서 수식도 간단하게 살펴보려고 한다.</w:t>
-      </w:r>
-    </w:p>
-    <w:p/>
-    <w:p>
-      <w:r>
-        <w:t>2.3.2. 어텐션 이해하기</w:t>
-      </w:r>
-    </w:p>
-    <w:p>
-      <w:r>
-        <w:rPr>
-          <w:rFonts w:hint="eastAsia"/>
-        </w:rPr>
-        <w:t>앞</w:t>
-      </w:r>
-      <w:r>
-        <w:t xml:space="preserve"> 절에서 익숙한 생활 속 예시로 어텐션을 이해해봤다. 그런데 이 책에서는 AI를 기숙적인 관점에서 공부하고 있기 때문에 조금 더 구체적인 이해를 해야한다. 어텐션을 한마디로 표현하면 내가 찾고자 하는 것을(쿼리) 내가 아는 지식(키,값)을 이용해서 찾아내는 것이다. 쿼리, 키, 값이 어텐션에서 어떻게 계산되는지 알아보자.</w:t>
-      </w:r>
-    </w:p>
-    <w:p/>
-    <w:p>
-      <w:r>
-        <w:rPr>
-          <w:rFonts w:hint="eastAsia"/>
-        </w:rPr>
-        <w:t>어텐션을</w:t>
-      </w:r>
-      <w:r>
-        <w:t xml:space="preserve"> 구하는 과정은 쿼리와 키의 유사도를 구하는 과정이 핵심이다. 쿼리와 키의 유사도를 구한 후 그 유사도에 Softmax 등을 취해서 합이 1인 비율로 바꿔주는 것이다. [그림7]에서 예시로 사용된 확률 값이 사실은 Softmax를 이용해서 만들어진 값이라고 이해하면 된다. </w:t>
+        <w:t>표</w:t>
+      </w:r>
+      <w:r>
+        <w:t>1</w:t>
+      </w:r>
+    </w:p>
+    <w:p>
+      <w:r>
+        <w:t>chapter2/table1</w:t>
+      </w:r>
+    </w:p>
+    <w:p>
+      <w:r>
+        <w:rPr>
+          <w:rFonts w:hint="eastAsia"/>
+        </w:rPr>
+        <w:t>어탠션</w:t>
+      </w:r>
+      <w:r>
+        <w:t xml:space="preserve"> alignment 함수 종류</w:t>
+      </w:r>
+    </w:p>
+    <w:p>
+      <w:r>
+        <w:t>&lt;표 끝&gt;</w:t>
+      </w:r>
+    </w:p>
+    <w:p/>
+    <w:p>
+      <w:r>
+        <w:rPr>
+          <w:rFonts w:hint="eastAsia"/>
+        </w:rPr>
+        <w:t>이</w:t>
+      </w:r>
+      <w:r>
+        <w:t xml:space="preserve"> 책에서는 [표1]에서 행렬을 곱하는 방법을 유사도 측정 함수로 정하고 이야기해보자. 왜 유사도를 측정하기 위해서 행렬의 곱셈을 이용하는 것일까? 행렬 곱셈을 하는 방법이 곧 행렬의 내적을 구하는 방법이고 행렬의 내적은 cosine을 이용해서 표현할 수 있기 때문이다. [수식2]을 보면 두 개의 벡터 a와 b가 있을 때 그 벡터의 사잇각을 구하는 방법이 결국 행렬의 곱으로 이루어진다는 것을 알 수 있다. 쿼리와 키도 결국에는 벡터이다. 쿼리와 키의 유사</w:t>
+      </w:r>
+      <w:r>
+        <w:rPr>
+          <w:rFonts w:hint="eastAsia"/>
+        </w:rPr>
+        <w:t>도를</w:t>
+      </w:r>
+      <w:r>
+        <w:t xml:space="preserve"> 구한다는 것은 결국 두 벡터의 유사도를 구하는 것과 같고, 유사도를 구하는 방법은 [표1]과 같이 여러가지 방법이 있는데 이 책에서는 행렬의 곱셈을 이용한 방법으로 유사도를 구하려고 한다. </w:t>
       </w:r>
     </w:p>
     <w:p/>
@@ -562,220 +707,230 @@
         <w:t>수식</w:t>
       </w:r>
       <w:r>
+        <w:t>2</w:t>
+      </w:r>
+    </w:p>
+    <w:p>
+      <w:r>
+        <w:t>a_vec * b_vec = |a_vec| |b_vec| cosine</w:t>
+      </w:r>
+    </w:p>
+    <w:p>
+      <w:r>
+        <w:t>a_vec * b_vec = 원소끼리 곱하기 → i.e. 행렬곱</w:t>
+      </w:r>
+    </w:p>
+    <w:p>
+      <w:r>
+        <w:rPr>
+          <w:rFonts w:hint="eastAsia"/>
+        </w:rPr>
+        <w:t>위</w:t>
+      </w:r>
+      <w:r>
+        <w:t xml:space="preserve"> 두 식을 서로 같게 두고 전개해서</w:t>
+      </w:r>
+    </w:p>
+    <w:p>
+      <w:r>
+        <w:t>cosine = 행렬곱 / (|a_vec| |b_vec|)</w:t>
+      </w:r>
+    </w:p>
+    <w:p>
+      <w:r>
+        <w:t>&lt;수식 끝&gt;</w:t>
+      </w:r>
+    </w:p>
+    <w:p/>
+    <w:p>
+      <w:r>
+        <w:rPr>
+          <w:rFonts w:hint="eastAsia"/>
+        </w:rPr>
+        <w:t>행렬의</w:t>
+      </w:r>
+      <w:r>
+        <w:t xml:space="preserve"> 곱셈을 이용해서 유사도를 구한 후 그 유사도를 값에 곱해주면 된다.</w:t>
+      </w:r>
+    </w:p>
+    <w:p>
+      <w:r>
+        <w:t>## 쿼리,키,값을 형광팬 하이라이트했으면 합니다.</w:t>
+      </w:r>
+    </w:p>
+    <w:p/>
+    <w:p>
+      <w:r>
+        <w:rPr>
+          <w:rFonts w:hint="eastAsia"/>
+        </w:rPr>
+        <w:t>결국</w:t>
+      </w:r>
+      <w:r>
+        <w:t xml:space="preserve"> 어텐션을 구하는 과정은 쿼리와 키간의 유사도를 구하는 과정과 그 유사도를 값에 곱해주는 과정으로 이루어지는 셈이다. </w:t>
+      </w:r>
+    </w:p>
+    <w:p/>
+    <w:p>
+      <w:r>
+        <w:rPr>
+          <w:rFonts w:hint="eastAsia"/>
+        </w:rPr>
+        <w:t>어탠션을</w:t>
+      </w:r>
+      <w:r>
+        <w:t xml:space="preserve"> 구하는 공식을 조금 이론적으로 접근해서 알아봤다. 이제는 실제 벡터 연산을 통해서 </w:t>
+      </w:r>
+      <w:r>
+        <w:lastRenderedPageBreak/>
+        <w:t>어탠션 메커니즘을 계산해보자.</w:t>
+      </w:r>
+    </w:p>
+    <w:p/>
+    <w:p>
+      <w:r>
+        <w:t>&lt;그림 시작&gt;</w:t>
+      </w:r>
+    </w:p>
+    <w:p>
+      <w:r>
+        <w:rPr>
+          <w:rFonts w:hint="eastAsia"/>
+        </w:rPr>
+        <w:t>그림</w:t>
+      </w:r>
+      <w:r>
+        <w:t>8</w:t>
+      </w:r>
+    </w:p>
+    <w:p>
+      <w:r>
+        <w:t>&lt;그림 끝&gt;</w:t>
+      </w:r>
+    </w:p>
+    <w:p/>
+    <w:p>
+      <w:r>
+        <w:rPr>
+          <w:rFonts w:hint="eastAsia"/>
+        </w:rPr>
+        <w:t>문장</w:t>
+      </w:r>
+      <w:r>
+        <w:t xml:space="preserve"> "I love you so much"과 문장 "나는 너를 너무 사랑해"의 어탠션을 계산해보려고 한다. 각 문장은 다섯 개의 토큰으로 쪼개져있고 각 토큰의 벡터는 [그림8]와 같다.</w:t>
+      </w:r>
+    </w:p>
+    <w:p/>
+    <w:p>
+      <w:r>
+        <w:t>&lt;그림 시작&gt;</w:t>
+      </w:r>
+    </w:p>
+    <w:p>
+      <w:r>
+        <w:rPr>
+          <w:rFonts w:hint="eastAsia"/>
+        </w:rPr>
+        <w:t>그림</w:t>
+      </w:r>
+      <w:r>
+        <w:t>9</w:t>
+      </w:r>
+    </w:p>
+    <w:p>
+      <w:r>
+        <w:t>&lt;그림 끝&gt;</w:t>
+      </w:r>
+    </w:p>
+    <w:p/>
+    <w:p>
+      <w:r>
+        <w:t>[그림9]는 [그림8]의 벡터 값을 이용해서 어탠션 가중치를 구하고 있다. 어탠션 가중치는 행렬 곱셈과 소프트맥스 함수를 통해서 구할 수 있다. [그림9]에서의 연산 결과를 보면 문장 "I love you so much"와 문장 "나는 너를 너무 사랑해"의 어탠션 가중치를 토큰 별로 알 수 있다. 예를 들어서 토큰 "love"에 대해서 토큰 "사랑"에 대한 가중치는 0.222이다.</w:t>
+      </w:r>
+    </w:p>
+    <w:p/>
+    <w:p>
+      <w:r>
+        <w:t>## 각주1 [그림8]과 [그림9]에서의 토큰 벡터는 설명을 위해 편이상 임의로 정한 벡터이기 때문에 어탠션 가중치가 문맥에 맞게 나오지 않았다. 실제 학습이 제대로 진행된 경우에는 어탠션 가중치가 문맥에 맞게 중요한 부분과 그렇지 않은 부분을 잘 구분한다.</w:t>
+      </w:r>
+    </w:p>
+    <w:p/>
+    <w:p>
+      <w:r>
+        <w:t>&lt;그림 시작&gt;</w:t>
+      </w:r>
+    </w:p>
+    <w:p>
+      <w:r>
+        <w:rPr>
+          <w:rFonts w:hint="eastAsia"/>
+        </w:rPr>
+        <w:t>그림</w:t>
+      </w:r>
+      <w:r>
+        <w:t>10</w:t>
+      </w:r>
+    </w:p>
+    <w:p>
+      <w:r>
+        <w:t>&lt;그림 끝&gt;</w:t>
+      </w:r>
+    </w:p>
+    <w:p/>
+    <w:p>
+      <w:r>
+        <w:t xml:space="preserve">[그림9]에서 계산한 가중치 값을 값 벡터에 적용하면 [그림10]과 같은 결과를 얻을 수 있다. </w:t>
+      </w:r>
+    </w:p>
+    <w:p>
+      <w:r>
+        <w:rPr>
+          <w:rFonts w:hint="eastAsia"/>
+        </w:rPr>
+        <w:lastRenderedPageBreak/>
+        <w:t>이</w:t>
+      </w:r>
+      <w:r>
+        <w:t xml:space="preserve"> 절에서 어탠션을 계산하는 방법에 대해서 자세하게 다뤘다. 어텐션은 쿼리와 키의 유사도를 구한 후 그 유사도를 Softmax해서 합이 1인 형태의 가중치로 변형해서 만든다. 유사도를 구하는 다양한 방법은 [표1]에 소개돼 있다. 이렇게 만든 가중치를 값에 곱하면 컨택스트 벡터를 만들 수 있다. 즉 컨텍스트 벡터는 쿼리와 키의 유사도 가중치를 값 벡터에 적용한 벡터인 셈이다.</w:t>
+      </w:r>
+    </w:p>
+    <w:p/>
+    <w:p/>
+    <w:p>
+      <w:r>
+        <w:t>2.3.3. 어탠션 구현하기</w:t>
+      </w:r>
+    </w:p>
+    <w:p>
+      <w:r>
+        <w:rPr>
+          <w:rFonts w:hint="eastAsia"/>
+        </w:rPr>
+        <w:t>이번</w:t>
+      </w:r>
+      <w:r>
+        <w:t xml:space="preserve"> 절에서는 어탠션을 구현해보자. 실제 번역기 등을 만들어볼 수도 있지만, 이번 절에서는 어탠션을 잘 이해할 수 있기 위해 간단하게 임의의 알파벳 시퀀스를 거꾸로 뒤집는 Seq2Seq 모델을 만들어보려고 한다. 문자열을 뒤집는 모델을 예시로 선택한 이유는 어텐션을 설명하기에 조금 쉽다고 생각했기 때문이다. 단순히 문자열의 순서를 뒤집는 모델이기 때문에 데이터에 대한 사전 지식이 필요하지 않고, 학습하는데도 그렇게 큰 컴퓨팅 자원이 필요하지 않기 때문이다. 구현하고자 하는 모델의 입력과 출력을 [블록1]을 통해서 확인해보자.</w:t>
+      </w:r>
+    </w:p>
+    <w:p/>
+    <w:p>
+      <w:r>
+        <w:t>&lt;블록 시작&gt;</w:t>
+      </w:r>
+    </w:p>
+    <w:p>
+      <w:r>
+        <w:rPr>
+          <w:rFonts w:hint="eastAsia"/>
+        </w:rPr>
+        <w:t>블록</w:t>
+      </w:r>
+      <w:r>
         <w:t>1</w:t>
       </w:r>
     </w:p>
     <w:p>
       <w:r>
-        <w:rPr>
-          <w:rFonts w:hint="eastAsia"/>
-        </w:rPr>
-        <w:t>유사도</w:t>
-      </w:r>
-      <w:r>
-        <w:t>(쿼리, 키) = qk</w:t>
-      </w:r>
-    </w:p>
-    <w:p>
-      <w:r>
-        <w:t>weight = softmax(qk)</w:t>
-      </w:r>
-    </w:p>
-    <w:p>
-      <w:r>
-        <w:t>context = weight * 값</w:t>
-      </w:r>
-    </w:p>
-    <w:p>
-      <w:r>
-        <w:t>&lt;수식 끝&gt;</w:t>
-      </w:r>
-    </w:p>
-    <w:p/>
-    <w:p>
-      <w:r>
-        <w:t>[수식1]에서 쿼리는 디코더의 입력이다. 키는 인코더 RNN의 아웃풋을 사용하고, 값의 경우는 키와 같은 값을 사용한다. 유사도를 이용해서 qk를 만들고 softmax 함수를 이용해서 weight을 만든다. 여기까지가 어텐션을 만드는 과정이다. 이렇게 만든 weight을 값에 곱해주는 과정이 어텐션을 적용하는 과정이 되고 그 결과를 context라고 한다. 유사도를 구하는데 사용하는 함수는 [표1]을 참고하라.</w:t>
-      </w:r>
-    </w:p>
-    <w:p/>
-    <w:p>
-      <w:r>
-        <w:lastRenderedPageBreak/>
-        <w:t>&lt;표 시작&gt;</w:t>
-      </w:r>
-    </w:p>
-    <w:p>
-      <w:r>
-        <w:t>chapter2/table1</w:t>
-      </w:r>
-    </w:p>
-    <w:p>
-      <w:r>
-        <w:rPr>
-          <w:rFonts w:hint="eastAsia"/>
-        </w:rPr>
-        <w:t>어탠션</w:t>
-      </w:r>
-      <w:r>
-        <w:t xml:space="preserve"> alignment 함수 종류</w:t>
-      </w:r>
-    </w:p>
-    <w:p>
-      <w:r>
-        <w:t>&lt;표 끝&gt;</w:t>
-      </w:r>
-    </w:p>
-    <w:p/>
-    <w:p>
-      <w:r>
-        <w:rPr>
-          <w:rFonts w:hint="eastAsia"/>
-        </w:rPr>
-        <w:t>이</w:t>
-      </w:r>
-      <w:r>
-        <w:t xml:space="preserve"> 책에서는 [표1]에서 행렬을 곱하는 방법을 유사도 측정 함수로 정하고 이야기해보자. 왜 유사도를 측정하기 위해서 행렬의 곱셈을 이용하는 것일까? 행렬 곱셈을 하는 방법이 곧 행렬의 내적을 구하는 방법이고 행렬의 내적은 cosine을 이용해서 표현할 수 있기 때문이다. [수식2]을 보면 두 개의 벡터 a와 b가 있을 때 그 벡터의 사잇각을 구하는 방법이 결국 행렬의 곱으로 이루어진다는 것을 알 수 있다. 쿼리와 키도 결국에는 벡터이다. 쿼리와 키의 유사</w:t>
-      </w:r>
-      <w:r>
-        <w:rPr>
-          <w:rFonts w:hint="eastAsia"/>
-        </w:rPr>
-        <w:t>도를</w:t>
-      </w:r>
-      <w:r>
-        <w:t xml:space="preserve"> 구한다는 것은 결국 두 벡터의 유사도를 구하는 것과 같고, 유사도를 구하는 방법은 [표1]과 같이 여러가지 방법이 있는데 이 책에서는 행렬의 곱셈을 이용한 방법으로 유사도를 구하려고 한다. </w:t>
-      </w:r>
-    </w:p>
-    <w:p/>
-    <w:p>
-      <w:r>
-        <w:t>&lt;수식 시작&gt;</w:t>
-      </w:r>
-    </w:p>
-    <w:p>
-      <w:r>
-        <w:rPr>
-          <w:rFonts w:hint="eastAsia"/>
-        </w:rPr>
-        <w:t>수식</w:t>
-      </w:r>
-      <w:r>
-        <w:t>2</w:t>
-      </w:r>
-    </w:p>
-    <w:p>
-      <w:r>
-        <w:t>a_vec * b_vec = |a_vec| |b_vec| cosine</w:t>
-      </w:r>
-    </w:p>
-    <w:p>
-      <w:r>
-        <w:t>a_vec * b_vec = 원소끼리 곱하기 → i.e. 행렬곱</w:t>
-      </w:r>
-    </w:p>
-    <w:p>
-      <w:r>
-        <w:rPr>
-          <w:rFonts w:hint="eastAsia"/>
-        </w:rPr>
-        <w:t>위</w:t>
-      </w:r>
-      <w:r>
-        <w:t xml:space="preserve"> 두 식을 서로 같게 두고 전개해서</w:t>
-      </w:r>
-    </w:p>
-    <w:p>
-      <w:r>
-        <w:t>cosine = 행렬곱 / (|a_vec| |b_vec|)</w:t>
-      </w:r>
-    </w:p>
-    <w:p>
-      <w:r>
-        <w:t>&lt;수식 끝&gt;</w:t>
-      </w:r>
-    </w:p>
-    <w:p/>
-    <w:p>
-      <w:r>
-        <w:rPr>
-          <w:rFonts w:hint="eastAsia"/>
-        </w:rPr>
-        <w:t>행렬의</w:t>
-      </w:r>
-      <w:r>
-        <w:t xml:space="preserve"> 곱셈을 이용해서 유사도를 구한 후 그 유사도를 값에 곱해주면 된다.</w:t>
-      </w:r>
-    </w:p>
-    <w:p>
-      <w:r>
-        <w:t>## 쿼리,키,값을 형광팬 하이라이트했으면 합니다.</w:t>
-      </w:r>
-    </w:p>
-    <w:p/>
-    <w:p>
-      <w:r>
-        <w:rPr>
-          <w:rFonts w:hint="eastAsia"/>
-        </w:rPr>
-        <w:t>결국</w:t>
-      </w:r>
-      <w:r>
-        <w:t xml:space="preserve"> 어텐션을 구하는 과정은 쿼리와 키간의 유사도를 구하는 과정과 그 유사도를 값에 곱해주는 과정으로 이루어지는 셈이다. </w:t>
-      </w:r>
-    </w:p>
-    <w:p/>
-    <w:p>
-      <w:r>
-        <w:rPr>
-          <w:rFonts w:hint="eastAsia"/>
-        </w:rPr>
-        <w:t>이</w:t>
-      </w:r>
-      <w:r>
-        <w:t xml:space="preserve"> 절에서 어텐션을 조금 더 기술적으로 알아봤다. 어텐션은 쿼리와 키의 유사도를 구한 후 그 </w:t>
-      </w:r>
-      <w:r>
-        <w:lastRenderedPageBreak/>
-        <w:t>유사도를 Softmax해서 합이 1인 형태의 가중치로 변형해서 만든다. 유사도를 구하는 방법은 [표1]과 같다. 이렇게 만든 가중치가 어텐션의 weight인데 이것을 다시 값에 곱해서 context vector를 만든다.</w:t>
-      </w:r>
-    </w:p>
-    <w:p/>
-    <w:p>
-      <w:r>
-        <w:rPr>
-          <w:rFonts w:hint="eastAsia"/>
-        </w:rPr>
-        <w:t>아직은</w:t>
-      </w:r>
-      <w:r>
-        <w:t xml:space="preserve"> 구체적이지 않다고 느껴질 수 있을 것이다. 이를 더욱 구체적으로 이해하기 위해 다음 절에서 어텐션을 코드로 구현해보자.</w:t>
-      </w:r>
-    </w:p>
-    <w:p/>
-    <w:p>
-      <w:r>
-        <w:t>2.3.3. 어탠션 구현하기</w:t>
-      </w:r>
-    </w:p>
-    <w:p>
-      <w:r>
-        <w:rPr>
-          <w:rFonts w:hint="eastAsia"/>
-        </w:rPr>
-        <w:t>어탠션을</w:t>
-      </w:r>
-      <w:r>
-        <w:t xml:space="preserve"> 구현해보자. 실제 번역기 등을 만들어볼 수도 있지만, 이번 절에서는 어탠션을 잘 이해할 수 있기 위해 간단하게 알파벳을 거꾸로 뒤집는 Seq2Seq 모델을 만들어보려고 한다. 문자열을 뒤집는 모델을 예시로 선택한 이유는 어텐션을 설명하기에 조금 쉽다고 생각했기 때문이다. 단순히 문자열의 순서를 뒤집는 모델이기 때문에 데이터에 대한 사전 지식이 필요하지 않고, 학습하는데도 그렇게 큰 컴퓨팅 자원이 필요하지 않기 때문이다.  이 절의 소스코드는 Pytorch의 공식 문서에 있는 소스코드를 참고했다. https://pytorch.org/tutorials/intermediate/seq2seq_translation_tutorial.html`</w:t>
-      </w:r>
-    </w:p>
-    <w:p/>
-    <w:p>
-      <w:r>
-        <w:t>&lt;박스 시작&gt;</w:t>
-      </w:r>
-    </w:p>
-    <w:p>
-      <w:r>
         <w:t>ex-1) thb → bht</w:t>
       </w:r>
     </w:p>
@@ -791,7 +946,7 @@
     </w:p>
     <w:p>
       <w:r>
-        <w:t>&lt;박스 끝&gt;</w:t>
+        <w:t>&lt;블록 끝&gt;</w:t>
       </w:r>
     </w:p>
     <w:p/>
@@ -809,7 +964,7 @@
         <w:t>우선</w:t>
       </w:r>
       <w:r>
-        <w:t xml:space="preserve"> 랜덤 알파벳 스트링을 생성하는 함수를 [코드1]과 같이 만들어보자.</w:t>
+        <w:t xml:space="preserve"> 학습할 데이터셋을 확보하기 위해서 랜덤 알파벳 스트링을 생성하는 함수를 [코드1]과 같이 만들어보자.</w:t>
       </w:r>
     </w:p>
     <w:p/>
@@ -1802,338 +1957,6 @@
     </w:p>
     <w:p>
       <w:r>
-        <w:t xml:space="preserve">        '''</w:t>
-      </w:r>
-    </w:p>
-    <w:p>
-      <w:r>
-        <w:t xml:space="preserve">        Input Parameters</w:t>
-      </w:r>
-    </w:p>
-    <w:p>
-      <w:r>
-        <w:t xml:space="preserve">        - inputs: (B,1)</w:t>
-      </w:r>
-    </w:p>
-    <w:p>
-      <w:r>
-        <w:t xml:space="preserve">        - hidden: (1,B,H)</w:t>
-      </w:r>
-    </w:p>
-    <w:p>
-      <w:r>
-        <w:t xml:space="preserve">        - encoder_outputs: (B,M,H)</w:t>
-      </w:r>
-    </w:p>
-    <w:p>
-      <w:r>
-        <w:t xml:space="preserve">        </w:t>
-      </w:r>
-    </w:p>
-    <w:p>
-      <w:r>
-        <w:t xml:space="preserve">        Output returns</w:t>
-      </w:r>
-    </w:p>
-    <w:p>
-      <w:r>
-        <w:t xml:space="preserve">        - output: (B,1,O)</w:t>
-      </w:r>
-    </w:p>
-    <w:p>
-      <w:r>
-        <w:t xml:space="preserve">        - hidden: (B,1,H)</w:t>
-      </w:r>
-    </w:p>
-    <w:p>
-      <w:r>
-        <w:t xml:space="preserve">        - attn_weights: (B,1,M)</w:t>
-      </w:r>
-    </w:p>
-    <w:p>
-      <w:r>
-        <w:t xml:space="preserve">        </w:t>
-      </w:r>
-    </w:p>
-    <w:p>
-      <w:r>
-        <w:t xml:space="preserve">        Logging outputs</w:t>
-      </w:r>
-    </w:p>
-    <w:p>
-      <w:r>
-        <w:t xml:space="preserve">        ** inputs: torch.Size([16, 1])</w:t>
-      </w:r>
-    </w:p>
-    <w:p>
-      <w:r>
-        <w:t xml:space="preserve">        ** hidden: torch.Size([1, 16, 256])</w:t>
-      </w:r>
-    </w:p>
-    <w:p>
-      <w:r>
-        <w:t xml:space="preserve">        ** encoder_outputs: torch.Size([16, 15, 256])</w:t>
-      </w:r>
-    </w:p>
-    <w:p>
-      <w:r>
-        <w:t xml:space="preserve">        ** embedded: torch.Size([16, 1, 256])</w:t>
-      </w:r>
-    </w:p>
-    <w:p>
-      <w:r>
-        <w:t xml:space="preserve">        ** attn_weights: torch.Size([16, 1, 15])</w:t>
-      </w:r>
-    </w:p>
-    <w:p>
-      <w:r>
-        <w:t xml:space="preserve">        ** attn_weights: tensor([[[0.1068, 0.0260, 0.0466, 0.0421, 0.0885, 0.0843, 0.0718, 0.0575,</w:t>
-      </w:r>
-    </w:p>
-    <w:p>
-      <w:r>
-        <w:t xml:space="preserve">                  0.0361, 0.0273, 0.0339, 0.1882, 0.0606, 0.0723, 0.0581]],</w:t>
-      </w:r>
-    </w:p>
-    <w:p/>
-    <w:p>
-      <w:r>
-        <w:t xml:space="preserve">                [[0.1634, 0.0374, 0.0518, 0.0382, 0.0771, 0.0577, 0.0624, 0.0658,</w:t>
-      </w:r>
-    </w:p>
-    <w:p>
-      <w:r>
-        <w:t xml:space="preserve">                  0.0286, 0.0351, 0.0336, 0.1435, 0.0603, 0.0940, 0.0510]],</w:t>
-      </w:r>
-    </w:p>
-    <w:p/>
-    <w:p>
-      <w:r>
-        <w:t xml:space="preserve">                [[0.1191, 0.0284, 0.0447, 0.0361, 0.0816, 0.0879, 0.0675, 0.0523,</w:t>
-      </w:r>
-    </w:p>
-    <w:p>
-      <w:r>
-        <w:t xml:space="preserve">                  0.0293, 0.0273, 0.0535, 0.1981, 0.0588, 0.0728, 0.0427]],</w:t>
-      </w:r>
-    </w:p>
-    <w:p/>
-    <w:p>
-      <w:r>
-        <w:t xml:space="preserve">                [[0.1043, 0.0357, 0.0479, 0.0426, 0.1006, 0.0658, 0.0556, 0.0538,</w:t>
-      </w:r>
-    </w:p>
-    <w:p>
-      <w:r>
-        <w:t xml:space="preserve">                  0.0372, 0.0476, 0.0348, 0.1877, 0.0641, 0.0705, 0.0516]],</w:t>
-      </w:r>
-    </w:p>
-    <w:p/>
-    <w:p>
-      <w:r>
-        <w:t xml:space="preserve">                [[0.1179, 0.0354, 0.0404, 0.0565, 0.0785, 0.0645, 0.0700, 0.0685,</w:t>
-      </w:r>
-    </w:p>
-    <w:p>
-      <w:r>
-        <w:t xml:space="preserve">                  0.0380, 0.0414, 0.0456, 0.1519, 0.0710, 0.0682, 0.0523]],</w:t>
-      </w:r>
-    </w:p>
-    <w:p/>
-    <w:p>
-      <w:r>
-        <w:t xml:space="preserve">                [[0.1363, 0.0500, 0.0404, 0.0383, 0.0748, 0.0674, 0.0733, 0.0520,</w:t>
-      </w:r>
-    </w:p>
-    <w:p>
-      <w:r>
-        <w:t xml:space="preserve">                  0.0288, 0.0306, 0.0466, 0.1517, 0.0769, 0.0932, 0.0395]],</w:t>
-      </w:r>
-    </w:p>
-    <w:p/>
-    <w:p>
-      <w:r>
-        <w:t xml:space="preserve">                [[0.1429, 0.0315, 0.0380, 0.0411, 0.0754, 0.0555, 0.0701, 0.0626,</w:t>
-      </w:r>
-    </w:p>
-    <w:p>
-      <w:r>
-        <w:t xml:space="preserve">                  0.0337, 0.0311, 0.0398, 0.1486, 0.0813, 0.0885, 0.0599]],</w:t>
-      </w:r>
-    </w:p>
-    <w:p/>
-    <w:p>
-      <w:r>
-        <w:t xml:space="preserve">                [[0.1183, 0.0333, 0.0422, 0.0445, 0.0842, 0.0600, 0.0854, 0.0732,</w:t>
-      </w:r>
-    </w:p>
-    <w:p>
-      <w:r>
-        <w:t xml:space="preserve">                  0.0299, 0.0447, 0.0299, 0.1091, 0.0865, 0.0831, 0.0757]],</w:t>
-      </w:r>
-    </w:p>
-    <w:p/>
-    <w:p>
-      <w:r>
-        <w:t xml:space="preserve">                [[0.1145, 0.0353, 0.0372, 0.0386, 0.0867, 0.0568, 0.0840, 0.0514,</w:t>
-      </w:r>
-    </w:p>
-    <w:p>
-      <w:r>
-        <w:t xml:space="preserve">                  0.0393, 0.0285, 0.0397, 0.1800, 0.0759, 0.0755, 0.0565]],</w:t>
-      </w:r>
-    </w:p>
-    <w:p/>
-    <w:p>
-      <w:r>
-        <w:t xml:space="preserve">                [[0.1614, 0.0251, 0.0357, 0.0470, 0.0903, 0.0756, 0.0521, 0.0419,</w:t>
-      </w:r>
-    </w:p>
-    <w:p>
-      <w:r>
-        <w:t xml:space="preserve">                  0.0305, 0.0227, 0.0343, 0.1683, 0.0643, 0.0891, 0.0616]],</w:t>
-      </w:r>
-    </w:p>
-    <w:p/>
-    <w:p>
-      <w:r>
-        <w:t xml:space="preserve">                [[0.1152, 0.0248, 0.0413, 0.0535, 0.0836, 0.0599, 0.0707, 0.0559,</w:t>
-      </w:r>
-    </w:p>
-    <w:p>
-      <w:r>
-        <w:t xml:space="preserve">                  0.0333, 0.0394, 0.0348, 0.1688, 0.0728, 0.0880, 0.0582]],</w:t>
-      </w:r>
-    </w:p>
-    <w:p/>
-    <w:p>
-      <w:r>
-        <w:t xml:space="preserve">                [[0.1475, 0.0310, 0.0462, 0.0446, 0.0865, 0.0484, 0.0775, 0.0775,</w:t>
-      </w:r>
-    </w:p>
-    <w:p>
-      <w:r>
-        <w:lastRenderedPageBreak/>
-        <w:t xml:space="preserve">                  0.0378, 0.0357, 0.0360, 0.1070, 0.0689, 0.1070, 0.0485]],</w:t>
-      </w:r>
-    </w:p>
-    <w:p/>
-    <w:p>
-      <w:r>
-        <w:t xml:space="preserve">                [[0.1168, 0.0299, 0.0347, 0.0407, 0.0787, 0.0605, 0.0683, 0.0517,</w:t>
-      </w:r>
-    </w:p>
-    <w:p>
-      <w:r>
-        <w:t xml:space="preserve">                  0.0312, 0.0334, 0.0426, 0.1895, 0.0739, 0.0914, 0.0565]],</w:t>
-      </w:r>
-    </w:p>
-    <w:p/>
-    <w:p>
-      <w:r>
-        <w:t xml:space="preserve">                [[0.1122, 0.0315, 0.0371, 0.0409, 0.1061, 0.0805, 0.0861, 0.0475,</w:t>
-      </w:r>
-    </w:p>
-    <w:p>
-      <w:r>
-        <w:t xml:space="preserve">                  0.0399, 0.0262, 0.0330, 0.1467, 0.0676, 0.0788, 0.0660]],</w:t>
-      </w:r>
-    </w:p>
-    <w:p/>
-    <w:p>
-      <w:r>
-        <w:t xml:space="preserve">                [[0.1491, 0.0363, 0.0410, 0.0398, 0.0919, 0.0586, 0.0605, 0.0647,</w:t>
-      </w:r>
-    </w:p>
-    <w:p>
-      <w:r>
-        <w:t xml:space="preserve">                  0.0378, 0.0277, 0.0356, 0.1396, 0.0699, 0.0981, 0.0495]],</w:t>
-      </w:r>
-    </w:p>
-    <w:p/>
-    <w:p>
-      <w:r>
-        <w:t xml:space="preserve">                [[0.1127, 0.0238, 0.0486, 0.0385, 0.0809, 0.0726, 0.0829, 0.0495,</w:t>
-      </w:r>
-    </w:p>
-    <w:p>
-      <w:r>
-        <w:t xml:space="preserve">                  0.0441, 0.0275, 0.0412, 0.1654, 0.0627, 0.0825, 0.0672]]],</w:t>
-      </w:r>
-    </w:p>
-    <w:p>
-      <w:r>
-        <w:t xml:space="preserve">               device='cuda:0', grad_fn=&lt;SoftmaxBackward&gt;)</w:t>
-      </w:r>
-    </w:p>
-    <w:p>
-      <w:r>
-        <w:t xml:space="preserve">        ** attn_weights.sum(): torch.Size([])</w:t>
-      </w:r>
-    </w:p>
-    <w:p>
-      <w:r>
-        <w:t xml:space="preserve">        ** attn_weights.sum(): 16.0000</w:t>
-      </w:r>
-    </w:p>
-    <w:p>
-      <w:r>
-        <w:t xml:space="preserve">        ** attn_applied: torch.Size([16, 1, 256])</w:t>
-      </w:r>
-    </w:p>
-    <w:p>
-      <w:r>
-        <w:t xml:space="preserve">        ** output: torch.Size([16, 1, 512])</w:t>
-      </w:r>
-    </w:p>
-    <w:p>
-      <w:r>
-        <w:t xml:space="preserve">        ** output: torch.Size([16, 1, 256])</w:t>
-      </w:r>
-    </w:p>
-    <w:p>
-      <w:r>
-        <w:t xml:space="preserve">        ** output: torch.Size([16, 1, 256])</w:t>
-      </w:r>
-    </w:p>
-    <w:p>
-      <w:r>
-        <w:t xml:space="preserve">        ** hidden: torch.Size([1, 16, 256])</w:t>
-      </w:r>
-    </w:p>
-    <w:p>
-      <w:r>
-        <w:t xml:space="preserve">        ** gru-output: torch.Size([16, 1, 256])</w:t>
-      </w:r>
-    </w:p>
-    <w:p>
-      <w:r>
-        <w:t xml:space="preserve">        ** gru-hidden: torch.Size([1, 16, 256])</w:t>
-      </w:r>
-    </w:p>
-    <w:p>
-      <w:r>
-        <w:t xml:space="preserve">        ** final-output: torch.Size([16, 1, 29])</w:t>
-      </w:r>
-    </w:p>
-    <w:p>
-      <w:r>
-        <w:t xml:space="preserve">        ** final-hidden: torch.Size([1, 16, 256])</w:t>
-      </w:r>
-    </w:p>
-    <w:p>
-      <w:r>
-        <w:t xml:space="preserve">        ** final-attn_weights: torch.Size([16, 1, 15])</w:t>
-      </w:r>
-    </w:p>
-    <w:p>
-      <w:r>
-        <w:lastRenderedPageBreak/>
-        <w:t xml:space="preserve">        '''</w:t>
-      </w:r>
-    </w:p>
-    <w:p>
-      <w:r>
         <w:t xml:space="preserve">        embedded = self.embedding(inputs)    # (B,1,H)</w:t>
       </w:r>
     </w:p>
@@ -2340,7 +2163,7 @@
         <w:t>모델링</w:t>
       </w:r>
       <w:r>
-        <w:t xml:space="preserve"> 부분은 조금 더 자세하게 설명해보려고 한다. 이 모델은 알파벳 시퀀스를 역순으로 배열하는 Seq2Seq 모델임을 상기하며 [그림8] 그림을 보자.</w:t>
+        <w:t xml:space="preserve"> 부분은 조금 더 자세하게 설명해보려고 한다. 이 모델은 알파벳 시퀀스를 역순으로 배열하는 Seq2Seq 모델임을 상기하며 [그림11] 그림을 보자.</w:t>
       </w:r>
     </w:p>
     <w:p/>
@@ -2351,12 +2174,18 @@
     </w:p>
     <w:p>
       <w:r>
-        <w:t>chapter2/img8</w:t>
-      </w:r>
-    </w:p>
-    <w:p>
-      <w:r>
-        <w:t>[그림8: 알파벳 시퀀스 어텐션 매커니즘 - 인코더]</w:t>
+        <w:rPr>
+          <w:rFonts w:hint="eastAsia"/>
+        </w:rPr>
+        <w:t>그림</w:t>
+      </w:r>
+      <w:r>
+        <w:t>11</w:t>
+      </w:r>
+    </w:p>
+    <w:p>
+      <w:r>
+        <w:t>[그림11: 알파벳 시퀀스 어텐션 매커니즘 - 인코더]</w:t>
       </w:r>
     </w:p>
     <w:p>
@@ -2368,7 +2197,7 @@
     <w:p>
       <w:r>
         <w:lastRenderedPageBreak/>
-        <w:t>[그림8]는 [3 4 5]가 `inputs`으로 들어갈 때 인코더에서 일어나는 연산 과정을 그림으로 나타낸 것이다. 인코더 부분은 간단하다. 우선 `inputs`를 임베딩하여 `embedded`가 됐다. (##각주1 임베딩한 값을 3.0 4.0 5.0 등으로 체웠는데, 이는 이해를 쉽게 하기 위해 친숙한 숫자로 표현한 것이다. 실제로는 랜덤한 값으로 임베딩된다.) `embedded`는 `hidden`과 함께 GRU에 입력된다. GRU는 `output`과 `hidden`을 리턴한다. 여기에서 `hidden`은 [3 4 5]라는 시퀀스를 하나의 벡터로 나타낸 것이다. 여기에서 `hidden`만으로는 `inputs` 시퀀스를 모두 표현하기 힘들기 때문에 디코더에서 `output`을 이용해서 어탠션을 적용한다.</w:t>
+        <w:t>[그림11]는 [3 4 5]가 `inputs`으로 들어갈 때 인코더에서 일어나는 연산 과정을 그림으로 나타낸 것이다. 인코더 부분은 간단하다. 우선 `inputs`를 임베딩하여 `embedded`가 됐다. (##각주2 임베딩한 값을 3.0 4.0 5.0 등으로 체웠는데, 이는 이해를 쉽게 하기 위해 친숙한 숫자로 표현한 것이다. 실제로는 랜덤한 값으로 임베딩된다.) `embedded`는 `hidden`과 함께 GRU에 입력된다. GRU는 `output`과 `hidden`을 리턴한다. 여기에서 `hidden`은 [3 4 5]라는 시퀀스를 하나의 벡터로 나타낸 것이다. 여기에서 `hidden`만으로는 `inputs` 시퀀스를 모두 표현하기 힘들기 때문에 디코더에서 `output`을 이용해서 어탠션을 적용한다.</w:t>
       </w:r>
     </w:p>
     <w:p/>
@@ -2379,12 +2208,18 @@
     </w:p>
     <w:p>
       <w:r>
-        <w:t>chapter2/img9</w:t>
-      </w:r>
-    </w:p>
-    <w:p>
-      <w:r>
-        <w:t>[그림9: 알파벳 시퀀스 어텐션 매커니즘 - 디코더:어텐션]</w:t>
+        <w:rPr>
+          <w:rFonts w:hint="eastAsia"/>
+        </w:rPr>
+        <w:t>그림</w:t>
+      </w:r>
+      <w:r>
+        <w:t>12</w:t>
+      </w:r>
+    </w:p>
+    <w:p>
+      <w:r>
+        <w:t>[그림12: 알파벳 시퀀스 어텐션 매커니즘 - 디코더:어텐션]</w:t>
       </w:r>
     </w:p>
     <w:p>
@@ -2401,7 +2236,16 @@
         <w:t>인코더에서</w:t>
       </w:r>
       <w:r>
-        <w:t xml:space="preserve"> [3 4 5]를 `inputs`으로 넣었을 때 기대하는 디코더의 `output`은 [5 4 3]이다. 디코더에서 어텐션이 적용되는 방법이 [그림9]에 표현돼 있다. Seq2Seq 모델의 디코더는 [5 4 3]의 값을 하나씩 타임스탭마다 넣어준다. [5] 하나가 [그림9]의 `inputs`이다. `inputs`을 임베딩하여 `embedded`를 만들고 그것을 인코더의 `hidden`과 이어붙인다. 그렇게 이은 벡터를 `attn`을 통해서 행렬곱을 해준다. (##각주2 행렬곱의 의미는 선형대수학에서의 projection이다. 즉 다른 차원의 점으로 이동시키는 것이다.) 여기에 softmax를 취하면 `attn_weight`을 얻을 수 있다. `attn_weights`은 softmax를 취한 값이기 때문에 총 합이 1이고 길이는 `MAX_LENGTH`이다. 이 값을 인코더의 `encoder_outputs`에 곱해주면 인코더 `inputs` [3 4 5]에 가중치를 부여하는 셈이고 그것이 `attn_applied`이다. `attn_applied`와 `embedded`를 이어붙여보자. 이 두 값을 이어 붙인다는 것은 인코더의 입력 값과 디코더의 입력 값을 이어 붙인 셈이다. 이 값을 `attn_combine`을 이용해 행렬 곱을 해서 relu 연산을 한 다음에 GRU 셀에 입력으로 넣는다. 핵심은 인코더와 디코더의 입력 값을 합쳐서 GRU에 넣는다는 것이고 인코더의 입력은 어텐션 가중치가 적용된 값이다.</w:t>
+        <w:t xml:space="preserve"> [3 4 5]를 `inputs`으로 넣었을 때 기대하는 디코더의 `output`은 [5 4 3]이다. 디코더에서 어텐션이 적용되는 방법이 [그림12]에 표현돼 있다. Seq2Seq 모델의 디코더는 [5 4 3]의 값을 하나씩 타임스탭마다 넣어준다. [5] 하나가 [그림12]의 `inputs`이다. `inputs`을 임베딩하여 `embedded`를 만들고 그것을 인코더의 `hidden`과 이어붙인다. 그렇게 이은 벡터를 `attn`을 통해서 행렬</w:t>
+      </w:r>
+      <w:r>
+        <w:rPr>
+          <w:rFonts w:hint="eastAsia"/>
+        </w:rPr>
+        <w:t>곱을</w:t>
+      </w:r>
+      <w:r>
+        <w:t xml:space="preserve"> 해준다. (##각주3 행렬곱의 의미는 선형대수학에서의 projection이다. 즉 다른 차원의 점으로 이동시키는 것이다.) 여기에 softmax를 취하면 `attn_weight`을 얻을 수 있다. `attn_weights`은 softmax를 취한 값이기 때문에 총 합이 1이고 길이는 `MAX_LENGTH`이다. 이 값을 인코더의 `encoder_outputs`에 곱해주면 인코더 `inputs` [3 4 5]에 가중치를 부여하는 셈이고 그것이 `attn_applied`이다. `attn_applied`와 `embedded`를 이어붙여보자. 이 두 값을 이어 붙인다는 것은 인코더의 입력 값과 디코더의 입력 값을 이어 붙인 셈이다. 이 값을 `attn_combine`을 이용해 행렬 곱을 해서 relu 연산을 한 다음에 GRU 셀에 입력으로 넣는다. 핵심은 인코더와 디코더의 입력 값을 합쳐서 GRU에 넣는다는 것이고 인코더의 입력은 어텐션 가중치가 적용된 값이다.</w:t>
       </w:r>
     </w:p>
     <w:p/>
@@ -2413,7 +2257,7 @@
         <w:t>이제</w:t>
       </w:r>
       <w:r>
-        <w:t xml:space="preserve"> 모델링하는 부분을 요약해보자. 우선 인코더를 만든다. 인코더의 입력인 `inputs`은 (batch_size,max_length) 형태의 벡터이다. 인코더의 출력은 `outputs`과 `hidden`인데, `outputs`은 (batch_size,max_length,hidden_size)이며 `hidden`은 (batch_size,1,hidden_size)이다.</w:t>
+        <w:t xml:space="preserve"> 모델링하는 부분을 요약해보자. 우선 인코더를 만든다. 인코더의 입력인 `inputs`은 (batch_size,max_length) 형태의 벡터이다. 인코더의 출력은 `outputs`과 `hidden`인데, `outputs`은 (batch_size,max_length,hidden_size)이며 `hidden`은 (batch_size,1,hidden_size)이다. [그림13]을 보자.</w:t>
       </w:r>
     </w:p>
     <w:p/>
@@ -2424,13 +2268,19 @@
     </w:p>
     <w:p>
       <w:r>
+        <w:rPr>
+          <w:rFonts w:hint="eastAsia"/>
+        </w:rPr>
         <w:lastRenderedPageBreak/>
-        <w:t>chapter2/img10</w:t>
-      </w:r>
-    </w:p>
-    <w:p>
-      <w:r>
-        <w:t>[그림10: 인코더 요약]</w:t>
+        <w:t>그림</w:t>
+      </w:r>
+      <w:r>
+        <w:t>13</w:t>
+      </w:r>
+    </w:p>
+    <w:p>
+      <w:r>
+        <w:t>[그림13: 인코더 요약]</w:t>
       </w:r>
     </w:p>
     <w:p>
@@ -2447,7 +2297,7 @@
         <w:t>그</w:t>
       </w:r>
       <w:r>
-        <w:t xml:space="preserve"> 다음에 디코더를 만드는데 디코더는 인코더처럼 하나의 시퀀스를 통채로 처리하지 않고 하나 하나(auto-regressive) 시퀀스 길이만큼 반복하여 처리한다. 디코더가 입력으로 받아들이는 `inputs`은 (batch_size, 1)과 앞서 계산했던 인코더의 출력인 `outputs`와 `hidden`이다. 이 과정을 디코더의 시퀀스 길이만큼 반복하게 된다. 정리하면 [그림11]와 같다.</w:t>
+        <w:t xml:space="preserve"> 다음에 디코더를 만드는데 디코더는 인코더처럼 하나의 시퀀스를 통채로 처리하지 않고 하나 하나(auto-regressive) 시퀀스 길이만큼 반복하여 처리한다. 디코더가 입력으로 받아들이는 `inputs`은 (batch_size, 1)과 앞서 계산했던 인코더의 출력인 `outputs`와 `hidden`이다. 이 과정을 디코더의 시퀀스 길이만큼 반복하게 된다. 정리하면 [그림14]와 같다.</w:t>
       </w:r>
     </w:p>
     <w:p/>
@@ -2458,12 +2308,18 @@
     </w:p>
     <w:p>
       <w:r>
-        <w:t>chapter2/img11</w:t>
-      </w:r>
-    </w:p>
-    <w:p>
-      <w:r>
-        <w:t>[그림11: 디코더 요약]</w:t>
+        <w:rPr>
+          <w:rFonts w:hint="eastAsia"/>
+        </w:rPr>
+        <w:t>그림</w:t>
+      </w:r>
+      <w:r>
+        <w:t>14</w:t>
+      </w:r>
+    </w:p>
+    <w:p>
+      <w:r>
+        <w:t>[그림14: 디코더 요약]</w:t>
       </w:r>
     </w:p>
     <w:p>
@@ -2480,7 +2336,7 @@
         <w:t>인코더와</w:t>
       </w:r>
       <w:r>
-        <w:t xml:space="preserve"> 디코더의 입력과 출력을 하나로 정리하면 [그림12]와 같다.</w:t>
+        <w:t xml:space="preserve"> 디코더의 입력과 출력을 하나로 정리하면 [그림15]와 같다.</w:t>
       </w:r>
     </w:p>
     <w:p/>
@@ -2491,12 +2347,18 @@
     </w:p>
     <w:p>
       <w:r>
-        <w:t>chapter2/img13</w:t>
-      </w:r>
-    </w:p>
-    <w:p>
-      <w:r>
-        <w:t>[그림12: 인코더/디코더 요약]</w:t>
+        <w:rPr>
+          <w:rFonts w:hint="eastAsia"/>
+        </w:rPr>
+        <w:t>그림</w:t>
+      </w:r>
+      <w:r>
+        <w:t>15</w:t>
+      </w:r>
+    </w:p>
+    <w:p>
+      <w:r>
+        <w:t>[그림15: 인코더/디코더 요약]</w:t>
       </w:r>
     </w:p>
     <w:p>
@@ -3615,7 +3477,7 @@
     <w:p/>
     <w:p>
       <w:r>
-        <w:t>[코드10]을 실행시키면 [그림13]와 같은 결과를 얻는다.</w:t>
+        <w:t>[코드10]을 실행시키면 [그림16]와 같은 결과를 얻는다.</w:t>
       </w:r>
     </w:p>
     <w:p/>
@@ -3626,18 +3488,24 @@
     </w:p>
     <w:p>
       <w:r>
-        <w:t>chapter2/img14</w:t>
-      </w:r>
-    </w:p>
-    <w:p>
-      <w:r>
         <w:rPr>
           <w:rFonts w:hint="eastAsia"/>
         </w:rPr>
         <w:t>그림</w:t>
       </w:r>
       <w:r>
-        <w:t>13 역방향 어텐션 그림</w:t>
+        <w:t>16</w:t>
+      </w:r>
+    </w:p>
+    <w:p>
+      <w:r>
+        <w:rPr>
+          <w:rFonts w:hint="eastAsia"/>
+        </w:rPr>
+        <w:t>역방향</w:t>
+      </w:r>
+      <w:r>
+        <w:t xml:space="preserve"> 어텐션 그림</w:t>
       </w:r>
     </w:p>
     <w:p>
@@ -3648,7 +3516,7 @@
     <w:p/>
     <w:p>
       <w:r>
-        <w:t>[그림12]은 [코드10]을 실행시켰을 때 계산되는 어텐션을 시각화한 결과이다. 가로가 input 방향이고 세로가 output 방향이다. input의 제일 첫 문자인 k를 생성할 때 output의 제일 뒷 문자인 &lt;/s&gt; 부분에 가장 높은 어텐션 값을 갖는 것을 알 수 있다.</w:t>
+        <w:t>[그림16]은 [코드10]을 실행시켰을 때 계산되는 어텐션을 시각화한 결과이다. 가로가 input 방향이고 세로가 output 방향이다. input의 제일 첫 문자인 k를 생성할 때 output의 제일 뒷 문자인 &lt;/s&gt; 부분에 가장 높은 어텐션 값을 갖는 것을 알 수 있다.</w:t>
       </w:r>
     </w:p>
     <w:p/>

</xml_diff>